<commit_message>
Updates to paper (v2)
</commit_message>
<xml_diff>
--- a/Avaliação/EvaluationProcedure.docx
+++ b/Avaliação/EvaluationProcedure.docx
@@ -91,7 +91,7 @@
             <w:rPr>
               <w:noProof/>
             </w:rPr>
-            <w:instrText xml:space="preserve"> PAGEREF _Toc391019010 \h </w:instrText>
+            <w:instrText xml:space="preserve"> PAGEREF _Toc391457380 \h </w:instrText>
           </w:r>
           <w:r>
             <w:rPr>
@@ -168,7 +168,7 @@
             <w:rPr>
               <w:noProof/>
             </w:rPr>
-            <w:instrText xml:space="preserve"> PAGEREF _Toc391019011 \h </w:instrText>
+            <w:instrText xml:space="preserve"> PAGEREF _Toc391457381 \h </w:instrText>
           </w:r>
           <w:r>
             <w:rPr>
@@ -245,7 +245,7 @@
             <w:rPr>
               <w:noProof/>
             </w:rPr>
-            <w:instrText xml:space="preserve"> PAGEREF _Toc391019012 \h </w:instrText>
+            <w:instrText xml:space="preserve"> PAGEREF _Toc391457382 \h </w:instrText>
           </w:r>
           <w:r>
             <w:rPr>
@@ -322,7 +322,7 @@
             <w:rPr>
               <w:noProof/>
             </w:rPr>
-            <w:instrText xml:space="preserve"> PAGEREF _Toc391019013 \h </w:instrText>
+            <w:instrText xml:space="preserve"> PAGEREF _Toc391457383 \h </w:instrText>
           </w:r>
           <w:r>
             <w:rPr>
@@ -399,7 +399,7 @@
             <w:rPr>
               <w:noProof/>
             </w:rPr>
-            <w:instrText xml:space="preserve"> PAGEREF _Toc391019014 \h </w:instrText>
+            <w:instrText xml:space="preserve"> PAGEREF _Toc391457384 \h </w:instrText>
           </w:r>
           <w:r>
             <w:rPr>
@@ -476,7 +476,7 @@
             <w:rPr>
               <w:noProof/>
             </w:rPr>
-            <w:instrText xml:space="preserve"> PAGEREF _Toc391019015 \h </w:instrText>
+            <w:instrText xml:space="preserve"> PAGEREF _Toc391457385 \h </w:instrText>
           </w:r>
           <w:r>
             <w:rPr>
@@ -553,7 +553,7 @@
             <w:rPr>
               <w:noProof/>
             </w:rPr>
-            <w:instrText xml:space="preserve"> PAGEREF _Toc391019016 \h </w:instrText>
+            <w:instrText xml:space="preserve"> PAGEREF _Toc391457386 \h </w:instrText>
           </w:r>
           <w:r>
             <w:rPr>
@@ -630,7 +630,7 @@
             <w:rPr>
               <w:noProof/>
             </w:rPr>
-            <w:instrText xml:space="preserve"> PAGEREF _Toc391019017 \h </w:instrText>
+            <w:instrText xml:space="preserve"> PAGEREF _Toc391457387 \h </w:instrText>
           </w:r>
           <w:r>
             <w:rPr>
@@ -707,7 +707,7 @@
             <w:rPr>
               <w:noProof/>
             </w:rPr>
-            <w:instrText xml:space="preserve"> PAGEREF _Toc391019018 \h </w:instrText>
+            <w:instrText xml:space="preserve"> PAGEREF _Toc391457388 \h </w:instrText>
           </w:r>
           <w:r>
             <w:rPr>
@@ -784,7 +784,7 @@
             <w:rPr>
               <w:noProof/>
             </w:rPr>
-            <w:instrText xml:space="preserve"> PAGEREF _Toc391019019 \h </w:instrText>
+            <w:instrText xml:space="preserve"> PAGEREF _Toc391457389 \h </w:instrText>
           </w:r>
           <w:r>
             <w:rPr>
@@ -863,7 +863,7 @@
             <w:rPr>
               <w:noProof/>
             </w:rPr>
-            <w:instrText xml:space="preserve"> PAGEREF _Toc391019020 \h </w:instrText>
+            <w:instrText xml:space="preserve"> PAGEREF _Toc391457390 \h </w:instrText>
           </w:r>
           <w:r>
             <w:rPr>
@@ -940,7 +940,7 @@
             <w:rPr>
               <w:noProof/>
             </w:rPr>
-            <w:instrText xml:space="preserve"> PAGEREF _Toc391019021 \h </w:instrText>
+            <w:instrText xml:space="preserve"> PAGEREF _Toc391457391 \h </w:instrText>
           </w:r>
           <w:r>
             <w:rPr>
@@ -1017,7 +1017,7 @@
             <w:rPr>
               <w:noProof/>
             </w:rPr>
-            <w:instrText xml:space="preserve"> PAGEREF _Toc391019022 \h </w:instrText>
+            <w:instrText xml:space="preserve"> PAGEREF _Toc391457392 \h </w:instrText>
           </w:r>
           <w:r>
             <w:rPr>
@@ -1094,7 +1094,7 @@
             <w:rPr>
               <w:noProof/>
             </w:rPr>
-            <w:instrText xml:space="preserve"> PAGEREF _Toc391019023 \h </w:instrText>
+            <w:instrText xml:space="preserve"> PAGEREF _Toc391457393 \h </w:instrText>
           </w:r>
           <w:r>
             <w:rPr>
@@ -1171,7 +1171,7 @@
             <w:rPr>
               <w:noProof/>
             </w:rPr>
-            <w:instrText xml:space="preserve"> PAGEREF _Toc391019024 \h </w:instrText>
+            <w:instrText xml:space="preserve"> PAGEREF _Toc391457394 \h </w:instrText>
           </w:r>
           <w:r>
             <w:rPr>
@@ -1230,7 +1230,7 @@
             <w:rPr>
               <w:noProof/>
             </w:rPr>
-            <w:t>Após merge de aakoch</w:t>
+            <w:t>Post aakoch merging</w:t>
           </w:r>
           <w:r>
             <w:rPr>
@@ -1248,7 +1248,7 @@
             <w:rPr>
               <w:noProof/>
             </w:rPr>
-            <w:instrText xml:space="preserve"> PAGEREF _Toc391019025 \h </w:instrText>
+            <w:instrText xml:space="preserve"> PAGEREF _Toc391457395 \h </w:instrText>
           </w:r>
           <w:r>
             <w:rPr>
@@ -1265,7 +1265,7 @@
             <w:rPr>
               <w:noProof/>
             </w:rPr>
-            <w:t>10</w:t>
+            <w:t>11</w:t>
           </w:r>
           <w:r>
             <w:rPr>
@@ -1325,7 +1325,7 @@
             <w:rPr>
               <w:noProof/>
             </w:rPr>
-            <w:instrText xml:space="preserve"> PAGEREF _Toc391019026 \h </w:instrText>
+            <w:instrText xml:space="preserve"> PAGEREF _Toc391457396 \h </w:instrText>
           </w:r>
           <w:r>
             <w:rPr>
@@ -1342,7 +1342,7 @@
             <w:rPr>
               <w:noProof/>
             </w:rPr>
-            <w:t>11</w:t>
+            <w:t>12</w:t>
           </w:r>
           <w:r>
             <w:rPr>
@@ -1402,7 +1402,7 @@
             <w:rPr>
               <w:noProof/>
             </w:rPr>
-            <w:instrText xml:space="preserve"> PAGEREF _Toc391019027 \h </w:instrText>
+            <w:instrText xml:space="preserve"> PAGEREF _Toc391457397 \h </w:instrText>
           </w:r>
           <w:r>
             <w:rPr>
@@ -1479,7 +1479,7 @@
             <w:rPr>
               <w:noProof/>
             </w:rPr>
-            <w:instrText xml:space="preserve"> PAGEREF _Toc391019028 \h </w:instrText>
+            <w:instrText xml:space="preserve"> PAGEREF _Toc391457398 \h </w:instrText>
           </w:r>
           <w:r>
             <w:rPr>
@@ -1556,7 +1556,7 @@
             <w:rPr>
               <w:noProof/>
             </w:rPr>
-            <w:instrText xml:space="preserve"> PAGEREF _Toc391019029 \h </w:instrText>
+            <w:instrText xml:space="preserve"> PAGEREF _Toc391457399 \h </w:instrText>
           </w:r>
           <w:r>
             <w:rPr>
@@ -1573,7 +1573,7 @@
             <w:rPr>
               <w:noProof/>
             </w:rPr>
-            <w:t>12</w:t>
+            <w:t>13</w:t>
           </w:r>
           <w:r>
             <w:rPr>
@@ -1633,7 +1633,7 @@
             <w:rPr>
               <w:noProof/>
             </w:rPr>
-            <w:instrText xml:space="preserve"> PAGEREF _Toc391019030 \h </w:instrText>
+            <w:instrText xml:space="preserve"> PAGEREF _Toc391457400 \h </w:instrText>
           </w:r>
           <w:r>
             <w:rPr>
@@ -1650,7 +1650,7 @@
             <w:rPr>
               <w:noProof/>
             </w:rPr>
-            <w:t>13</w:t>
+            <w:t>14</w:t>
           </w:r>
           <w:r>
             <w:rPr>
@@ -1710,7 +1710,7 @@
             <w:rPr>
               <w:noProof/>
             </w:rPr>
-            <w:instrText xml:space="preserve"> PAGEREF _Toc391019031 \h </w:instrText>
+            <w:instrText xml:space="preserve"> PAGEREF _Toc391457401 \h </w:instrText>
           </w:r>
           <w:r>
             <w:rPr>
@@ -1787,7 +1787,7 @@
             <w:rPr>
               <w:noProof/>
             </w:rPr>
-            <w:instrText xml:space="preserve"> PAGEREF _Toc391019032 \h </w:instrText>
+            <w:instrText xml:space="preserve"> PAGEREF _Toc391457402 \h </w:instrText>
           </w:r>
           <w:r>
             <w:rPr>
@@ -1864,7 +1864,7 @@
             <w:rPr>
               <w:noProof/>
             </w:rPr>
-            <w:instrText xml:space="preserve"> PAGEREF _Toc391019033 \h </w:instrText>
+            <w:instrText xml:space="preserve"> PAGEREF _Toc391457403 \h </w:instrText>
           </w:r>
           <w:r>
             <w:rPr>
@@ -1881,7 +1881,7 @@
             <w:rPr>
               <w:noProof/>
             </w:rPr>
-            <w:t>14</w:t>
+            <w:t>15</w:t>
           </w:r>
           <w:r>
             <w:rPr>
@@ -1941,7 +1941,7 @@
             <w:rPr>
               <w:noProof/>
             </w:rPr>
-            <w:instrText xml:space="preserve"> PAGEREF _Toc391019034 \h </w:instrText>
+            <w:instrText xml:space="preserve"> PAGEREF _Toc391457404 \h </w:instrText>
           </w:r>
           <w:r>
             <w:rPr>
@@ -1958,7 +1958,7 @@
             <w:rPr>
               <w:noProof/>
             </w:rPr>
-            <w:t>14</w:t>
+            <w:t>15</w:t>
           </w:r>
           <w:r>
             <w:rPr>
@@ -2018,7 +2018,7 @@
             <w:rPr>
               <w:noProof/>
             </w:rPr>
-            <w:instrText xml:space="preserve"> PAGEREF _Toc391019035 \h </w:instrText>
+            <w:instrText xml:space="preserve"> PAGEREF _Toc391457405 \h </w:instrText>
           </w:r>
           <w:r>
             <w:rPr>
@@ -2097,7 +2097,7 @@
             <w:rPr>
               <w:noProof/>
             </w:rPr>
-            <w:instrText xml:space="preserve"> PAGEREF _Toc391019036 \h </w:instrText>
+            <w:instrText xml:space="preserve"> PAGEREF _Toc391457406 \h </w:instrText>
           </w:r>
           <w:r>
             <w:rPr>
@@ -2176,7 +2176,7 @@
             <w:rPr>
               <w:noProof/>
             </w:rPr>
-            <w:instrText xml:space="preserve"> PAGEREF _Toc391019037 \h </w:instrText>
+            <w:instrText xml:space="preserve"> PAGEREF _Toc391457407 \h </w:instrText>
           </w:r>
           <w:r>
             <w:rPr>
@@ -2193,7 +2193,7 @@
             <w:rPr>
               <w:noProof/>
             </w:rPr>
-            <w:t>15</w:t>
+            <w:t>16</w:t>
           </w:r>
           <w:r>
             <w:rPr>
@@ -2255,7 +2255,7 @@
             <w:rPr>
               <w:noProof/>
             </w:rPr>
-            <w:instrText xml:space="preserve"> PAGEREF _Toc391019038 \h </w:instrText>
+            <w:instrText xml:space="preserve"> PAGEREF _Toc391457408 \h </w:instrText>
           </w:r>
           <w:r>
             <w:rPr>
@@ -2272,7 +2272,7 @@
             <w:rPr>
               <w:noProof/>
             </w:rPr>
-            <w:t>15</w:t>
+            <w:t>16</w:t>
           </w:r>
           <w:r>
             <w:rPr>
@@ -2336,7 +2336,7 @@
             <w:rPr>
               <w:noProof/>
             </w:rPr>
-            <w:instrText xml:space="preserve"> PAGEREF _Toc391019039 \h </w:instrText>
+            <w:instrText xml:space="preserve"> PAGEREF _Toc391457409 \h </w:instrText>
           </w:r>
           <w:r>
             <w:rPr>
@@ -2392,7 +2392,7 @@
       <w:pPr>
         <w:pStyle w:val="Ttulo1"/>
       </w:pPr>
-      <w:bookmarkStart w:id="0" w:name="_Toc391019010"/>
+      <w:bookmarkStart w:id="0" w:name="_Toc391457380"/>
       <w:r>
         <w:lastRenderedPageBreak/>
         <w:t>Preparation</w:t>
@@ -2403,7 +2403,7 @@
       <w:pPr>
         <w:pStyle w:val="Ttulo2"/>
       </w:pPr>
-      <w:bookmarkStart w:id="1" w:name="_Toc391019011"/>
+      <w:bookmarkStart w:id="1" w:name="_Toc391457381"/>
       <w:r>
         <w:t>Bat</w:t>
       </w:r>
@@ -2419,7 +2419,7 @@
       <w:pPr>
         <w:pStyle w:val="Ttulo3"/>
       </w:pPr>
-      <w:bookmarkStart w:id="2" w:name="_Toc391019012"/>
+      <w:bookmarkStart w:id="2" w:name="_Toc391457382"/>
       <w:r>
         <w:t>PushToRep</w:t>
       </w:r>
@@ -2458,7 +2458,7 @@
       <w:pPr>
         <w:pStyle w:val="Ttulo3"/>
       </w:pPr>
-      <w:bookmarkStart w:id="3" w:name="_Toc391019013"/>
+      <w:bookmarkStart w:id="3" w:name="_Toc391457383"/>
       <w:r>
         <w:t>GitInit</w:t>
       </w:r>
@@ -2485,7 +2485,7 @@
       <w:pPr>
         <w:pStyle w:val="Ttulo2"/>
       </w:pPr>
-      <w:bookmarkStart w:id="4" w:name="_Toc391019014"/>
+      <w:bookmarkStart w:id="4" w:name="_Toc391457384"/>
       <w:r>
         <w:t>Initial situation</w:t>
       </w:r>
@@ -2818,7 +2818,7 @@
       <w:pPr>
         <w:pStyle w:val="Ttulo1"/>
       </w:pPr>
-      <w:bookmarkStart w:id="5" w:name="_Toc391019015"/>
+      <w:bookmarkStart w:id="5" w:name="_Toc391457385"/>
       <w:r>
         <w:t>Scenarios</w:t>
       </w:r>
@@ -2829,7 +2829,7 @@
         <w:pStyle w:val="Ttulo2"/>
       </w:pPr>
       <w:bookmarkStart w:id="6" w:name="_Ref390837438"/>
-      <w:bookmarkStart w:id="7" w:name="_Toc391019016"/>
+      <w:bookmarkStart w:id="7" w:name="_Toc391457386"/>
       <w:r>
         <w:t>Scenario</w:t>
       </w:r>
@@ -2960,9 +2960,13 @@
           <w:ilvl w:val="0"/>
           <w:numId w:val="4"/>
         </w:numPr>
+        <w:spacing w:before="240"/>
       </w:pPr>
       <w:r>
         <w:t>pushtoRep central-repo 6a0942c9d5bbcc7eb6b953b8d7191b7bbd1e669f master</w:t>
+      </w:r>
+      <w:r>
+        <w:t xml:space="preserve"> (20/6/2010 2:29)</w:t>
       </w:r>
     </w:p>
     <w:p>
@@ -3048,6 +3052,12 @@
         </w:rPr>
         <w:t>ab8de9d7da8602defb45b11 master</w:t>
       </w:r>
+      <w:r>
+        <w:rPr>
+          <w:lang w:val="pt-BR"/>
+        </w:rPr>
+        <w:t xml:space="preserve"> (24/9/2010 11:37)</w:t>
+      </w:r>
     </w:p>
     <w:p>
       <w:pPr>
@@ -3103,7 +3113,13 @@
         <w:fldChar w:fldCharType="separate"/>
       </w:r>
       <w:r>
-        <w:t>4.1.1</w:t>
+        <w:t>4.1</w:t>
+      </w:r>
+      <w:r>
+        <w:t>.</w:t>
+      </w:r>
+      <w:r>
+        <w:t>1</w:t>
       </w:r>
       <w:r>
         <w:fldChar w:fldCharType="end"/>
@@ -3153,6 +3169,9 @@
       <w:r>
         <w:t>a750606abea9bbb6ee2302437d42f3 closestbug-6700</w:t>
       </w:r>
+      <w:r>
+        <w:t xml:space="preserve"> (21/6/2010)</w:t>
+      </w:r>
     </w:p>
     <w:p>
       <w:pPr>
@@ -3173,6 +3192,9 @@
       </w:r>
       <w:r>
         <w:t xml:space="preserve"> master</w:t>
+      </w:r>
+      <w:r>
+        <w:t xml:space="preserve"> (27/9/2010 13:10)</w:t>
       </w:r>
     </w:p>
     <w:p>
@@ -3262,6 +3284,12 @@
         </w:rPr>
         <w:t>master (merge de aakoch)</w:t>
       </w:r>
+      <w:r>
+        <w:rPr>
+          <w:lang w:val="pt-BR"/>
+        </w:rPr>
+        <w:t xml:space="preserve"> (27/9/2010 15:49)</w:t>
+      </w:r>
     </w:p>
     <w:p>
       <w:pPr>
@@ -3418,6 +3446,12 @@
         </w:rPr>
         <w:t xml:space="preserve"> (merge de adam)</w:t>
       </w:r>
+      <w:r>
+        <w:rPr>
+          <w:lang w:val="pt-BR"/>
+        </w:rPr>
+        <w:t xml:space="preserve"> (27/9/2010 16:45)</w:t>
+      </w:r>
     </w:p>
     <w:p>
       <w:pPr>
@@ -3464,6 +3498,7 @@
         <w:rPr>
           <w:lang w:val="pt-BR"/>
         </w:rPr>
+        <w:lastRenderedPageBreak/>
         <w:t>jeresig: git push origin</w:t>
       </w:r>
     </w:p>
@@ -3476,7 +3511,6 @@
         </w:numPr>
       </w:pPr>
       <w:r>
-        <w:lastRenderedPageBreak/>
         <w:sym w:font="Wingdings" w:char="F0E8"/>
       </w:r>
       <w:r>
@@ -3538,7 +3572,7 @@
       <w:pPr>
         <w:pStyle w:val="Ttulo2"/>
       </w:pPr>
-      <w:bookmarkStart w:id="8" w:name="_Toc391019017"/>
+      <w:bookmarkStart w:id="8" w:name="_Toc391457387"/>
       <w:r>
         <w:t>Scenario 4</w:t>
       </w:r>
@@ -3935,6 +3969,7 @@
         </w:numPr>
       </w:pPr>
       <w:r>
+        <w:lastRenderedPageBreak/>
         <w:t>scottjehl tries to push changes at 13/1/2011, has newer commits</w:t>
       </w:r>
     </w:p>
@@ -3947,7 +3982,6 @@
         </w:numPr>
       </w:pPr>
       <w:r>
-        <w:lastRenderedPageBreak/>
         <w:t>scottjehl: git fetch</w:t>
       </w:r>
     </w:p>
@@ -4213,7 +4247,7 @@
       <w:pPr>
         <w:pStyle w:val="Ttulo2"/>
       </w:pPr>
-      <w:bookmarkStart w:id="9" w:name="_Toc391019018"/>
+      <w:bookmarkStart w:id="9" w:name="_Toc391457388"/>
       <w:r>
         <w:t>Scenario 5</w:t>
       </w:r>
@@ -4408,6 +4442,7 @@
         </w:numPr>
       </w:pPr>
       <w:r>
+        <w:lastRenderedPageBreak/>
         <w:t xml:space="preserve">mkdir </w:t>
       </w:r>
       <w:r>
@@ -4426,7 +4461,6 @@
         </w:numPr>
       </w:pPr>
       <w:r>
-        <w:lastRenderedPageBreak/>
         <w:t xml:space="preserve">cd </w:t>
       </w:r>
       <w:r>
@@ -4638,7 +4672,7 @@
       <w:pPr>
         <w:pStyle w:val="Ttulo1"/>
       </w:pPr>
-      <w:bookmarkStart w:id="10" w:name="_Toc391019019"/>
+      <w:bookmarkStart w:id="10" w:name="_Toc391457389"/>
       <w:r>
         <w:t xml:space="preserve">Further </w:t>
       </w:r>
@@ -4657,7 +4691,7 @@
           <w:highlight w:val="yellow"/>
         </w:rPr>
       </w:pPr>
-      <w:bookmarkStart w:id="11" w:name="_Toc391019020"/>
+      <w:bookmarkStart w:id="11" w:name="_Toc391457390"/>
       <w:r>
         <w:rPr>
           <w:highlight w:val="yellow"/>
@@ -4812,6 +4846,7 @@
           <w:noProof/>
           <w:lang w:val="pt-BR"/>
         </w:rPr>
+        <w:lastRenderedPageBreak/>
         <w:drawing>
           <wp:inline distT="0" distB="0" distL="0" distR="0" wp14:anchorId="30AF97F7" wp14:editId="5B65BBDD">
             <wp:extent cx="4556098" cy="726827"/>
@@ -4859,7 +4894,6 @@
         <w:rPr>
           <w:lang w:val="pt-BR"/>
         </w:rPr>
-        <w:lastRenderedPageBreak/>
         <w:t>Próximo cria tags pra 1.10.0, 2.0.2 e 1.10.1</w:t>
       </w:r>
     </w:p>
@@ -4926,7 +4960,7 @@
       <w:pPr>
         <w:pStyle w:val="Ttulo1"/>
       </w:pPr>
-      <w:bookmarkStart w:id="12" w:name="_Toc391019021"/>
+      <w:bookmarkStart w:id="12" w:name="_Toc391457391"/>
       <w:r>
         <w:t>Analysis</w:t>
       </w:r>
@@ -4936,7 +4970,7 @@
       <w:pPr>
         <w:pStyle w:val="Ttulo2"/>
       </w:pPr>
-      <w:bookmarkStart w:id="13" w:name="_Toc391019022"/>
+      <w:bookmarkStart w:id="13" w:name="_Toc391457392"/>
       <w:r>
         <w:t>Scenario 1</w:t>
       </w:r>
@@ -4947,7 +4981,7 @@
         <w:pStyle w:val="Ttulo3"/>
       </w:pPr>
       <w:bookmarkStart w:id="14" w:name="_Ref390794617"/>
-      <w:bookmarkStart w:id="15" w:name="_Toc391019023"/>
+      <w:bookmarkStart w:id="15" w:name="_Toc391457393"/>
       <w:r>
         <w:t>Before first push</w:t>
       </w:r>
@@ -4964,10 +4998,10 @@
           <w:lang w:val="pt-BR"/>
         </w:rPr>
         <w:drawing>
-          <wp:inline distT="0" distB="0" distL="0" distR="0" wp14:anchorId="20CFAF60" wp14:editId="5A87C021">
-            <wp:extent cx="6086475" cy="1238250"/>
-            <wp:effectExtent l="0" t="0" r="9525" b="0"/>
-            <wp:docPr id="24" name="Imagem 24"/>
+          <wp:inline distT="0" distB="0" distL="0" distR="0">
+            <wp:extent cx="2613660" cy="1975485"/>
+            <wp:effectExtent l="0" t="0" r="0" b="5715"/>
+            <wp:docPr id="21" name="Imagem 21"/>
             <wp:cNvGraphicFramePr>
               <a:graphicFrameLocks xmlns:a="http://schemas.openxmlformats.org/drawingml/2006/main" noChangeAspect="1"/>
             </wp:cNvGraphicFramePr>
@@ -4975,23 +5009,36 @@
               <a:graphicData uri="http://schemas.openxmlformats.org/drawingml/2006/picture">
                 <pic:pic xmlns:pic="http://schemas.openxmlformats.org/drawingml/2006/picture">
                   <pic:nvPicPr>
-                    <pic:cNvPr id="1" name=""/>
-                    <pic:cNvPicPr/>
+                    <pic:cNvPr id="0" name="Picture 4"/>
+                    <pic:cNvPicPr>
+                      <a:picLocks noChangeAspect="1" noChangeArrowheads="1"/>
+                    </pic:cNvPicPr>
                   </pic:nvPicPr>
                   <pic:blipFill>
-                    <a:blip r:embed="rId18"/>
+                    <a:blip r:embed="rId18">
+                      <a:extLst>
+                        <a:ext uri="{28A0092B-C50C-407E-A947-70E740481C1C}">
+                          <a14:useLocalDpi xmlns:a14="http://schemas.microsoft.com/office/drawing/2010/main" val="0"/>
+                        </a:ext>
+                      </a:extLst>
+                    </a:blip>
+                    <a:srcRect/>
                     <a:stretch>
                       <a:fillRect/>
                     </a:stretch>
                   </pic:blipFill>
-                  <pic:spPr>
+                  <pic:spPr bwMode="auto">
                     <a:xfrm>
                       <a:off x="0" y="0"/>
-                      <a:ext cx="6086475" cy="1238250"/>
+                      <a:ext cx="2613660" cy="1975485"/>
                     </a:xfrm>
                     <a:prstGeom prst="rect">
                       <a:avLst/>
                     </a:prstGeom>
+                    <a:noFill/>
+                    <a:ln>
+                      <a:noFill/>
+                    </a:ln>
                   </pic:spPr>
                 </pic:pic>
               </a:graphicData>
@@ -5001,16 +5048,21 @@
       </w:r>
     </w:p>
     <w:p>
+      <w:pPr>
+        <w:pStyle w:val="PrimeiroPargrafo"/>
+      </w:pPr>
+    </w:p>
+    <w:p>
       <w:r>
         <w:rPr>
           <w:noProof/>
           <w:lang w:val="pt-BR"/>
         </w:rPr>
         <w:drawing>
-          <wp:inline distT="0" distB="0" distL="0" distR="0" wp14:anchorId="24E28C0E" wp14:editId="2223B54D">
-            <wp:extent cx="5095875" cy="2257425"/>
-            <wp:effectExtent l="0" t="0" r="9525" b="9525"/>
-            <wp:docPr id="28" name="Imagem 28"/>
+          <wp:inline distT="0" distB="0" distL="0" distR="0">
+            <wp:extent cx="5120640" cy="1005840"/>
+            <wp:effectExtent l="0" t="0" r="3810" b="3810"/>
+            <wp:docPr id="44" name="Imagem 44"/>
             <wp:cNvGraphicFramePr>
               <a:graphicFrameLocks xmlns:a="http://schemas.openxmlformats.org/drawingml/2006/main" noChangeAspect="1"/>
             </wp:cNvGraphicFramePr>
@@ -5018,23 +5070,36 @@
               <a:graphicData uri="http://schemas.openxmlformats.org/drawingml/2006/picture">
                 <pic:pic xmlns:pic="http://schemas.openxmlformats.org/drawingml/2006/picture">
                   <pic:nvPicPr>
-                    <pic:cNvPr id="1" name=""/>
-                    <pic:cNvPicPr/>
+                    <pic:cNvPr id="0" name="Picture 6"/>
+                    <pic:cNvPicPr>
+                      <a:picLocks noChangeAspect="1" noChangeArrowheads="1"/>
+                    </pic:cNvPicPr>
                   </pic:nvPicPr>
                   <pic:blipFill>
-                    <a:blip r:embed="rId19"/>
+                    <a:blip r:embed="rId19">
+                      <a:extLst>
+                        <a:ext uri="{28A0092B-C50C-407E-A947-70E740481C1C}">
+                          <a14:useLocalDpi xmlns:a14="http://schemas.microsoft.com/office/drawing/2010/main" val="0"/>
+                        </a:ext>
+                      </a:extLst>
+                    </a:blip>
+                    <a:srcRect/>
                     <a:stretch>
                       <a:fillRect/>
                     </a:stretch>
                   </pic:blipFill>
-                  <pic:spPr>
+                  <pic:spPr bwMode="auto">
                     <a:xfrm>
                       <a:off x="0" y="0"/>
-                      <a:ext cx="5095875" cy="2257425"/>
+                      <a:ext cx="5120640" cy="1005840"/>
                     </a:xfrm>
                     <a:prstGeom prst="rect">
                       <a:avLst/>
                     </a:prstGeom>
+                    <a:noFill/>
+                    <a:ln>
+                      <a:noFill/>
+                    </a:ln>
                   </pic:spPr>
                 </pic:pic>
               </a:graphicData>
@@ -5048,7 +5113,7 @@
         <w:pStyle w:val="Ttulo3"/>
       </w:pPr>
       <w:bookmarkStart w:id="16" w:name="_Ref387952182"/>
-      <w:bookmarkStart w:id="17" w:name="_Toc391019024"/>
+      <w:bookmarkStart w:id="17" w:name="_Toc391457394"/>
       <w:r>
         <w:t>Before doing merges</w:t>
       </w:r>
@@ -5071,10 +5136,10 @@
         </w:rPr>
         <w:lastRenderedPageBreak/>
         <w:drawing>
-          <wp:inline distT="0" distB="0" distL="0" distR="0" wp14:anchorId="4EEF1800" wp14:editId="45788759">
-            <wp:extent cx="6301105" cy="2966085"/>
-            <wp:effectExtent l="0" t="0" r="4445" b="5715"/>
-            <wp:docPr id="29" name="Imagem 29"/>
+          <wp:inline distT="0" distB="0" distL="0" distR="0">
+            <wp:extent cx="4429125" cy="2695575"/>
+            <wp:effectExtent l="0" t="0" r="9525" b="9525"/>
+            <wp:docPr id="43" name="Imagem 43"/>
             <wp:cNvGraphicFramePr>
               <a:graphicFrameLocks xmlns:a="http://schemas.openxmlformats.org/drawingml/2006/main" noChangeAspect="1"/>
             </wp:cNvGraphicFramePr>
@@ -5082,23 +5147,36 @@
               <a:graphicData uri="http://schemas.openxmlformats.org/drawingml/2006/picture">
                 <pic:pic xmlns:pic="http://schemas.openxmlformats.org/drawingml/2006/picture">
                   <pic:nvPicPr>
-                    <pic:cNvPr id="1" name=""/>
-                    <pic:cNvPicPr/>
+                    <pic:cNvPr id="0" name="Picture 5"/>
+                    <pic:cNvPicPr>
+                      <a:picLocks noChangeAspect="1" noChangeArrowheads="1"/>
+                    </pic:cNvPicPr>
                   </pic:nvPicPr>
                   <pic:blipFill>
-                    <a:blip r:embed="rId20"/>
+                    <a:blip r:embed="rId20">
+                      <a:extLst>
+                        <a:ext uri="{28A0092B-C50C-407E-A947-70E740481C1C}">
+                          <a14:useLocalDpi xmlns:a14="http://schemas.microsoft.com/office/drawing/2010/main" val="0"/>
+                        </a:ext>
+                      </a:extLst>
+                    </a:blip>
+                    <a:srcRect/>
                     <a:stretch>
                       <a:fillRect/>
                     </a:stretch>
                   </pic:blipFill>
-                  <pic:spPr>
+                  <pic:spPr bwMode="auto">
                     <a:xfrm>
                       <a:off x="0" y="0"/>
-                      <a:ext cx="6301105" cy="2966085"/>
+                      <a:ext cx="4429125" cy="2695575"/>
                     </a:xfrm>
                     <a:prstGeom prst="rect">
                       <a:avLst/>
                     </a:prstGeom>
+                    <a:noFill/>
+                    <a:ln>
+                      <a:noFill/>
+                    </a:ln>
                   </pic:spPr>
                 </pic:pic>
               </a:graphicData>
@@ -5107,6 +5185,7 @@
         </w:drawing>
       </w:r>
     </w:p>
+    <w:p/>
     <w:p>
       <w:r>
         <w:rPr>
@@ -5424,7 +5503,6 @@
           <w:lang w:val="pt-BR"/>
         </w:rPr>
       </w:pPr>
-      <w:bookmarkStart w:id="18" w:name="_GoBack"/>
       <w:r>
         <w:rPr>
           <w:noProof/>
@@ -5479,7 +5557,6 @@
           </wp:inline>
         </w:drawing>
       </w:r>
-      <w:bookmarkEnd w:id="18"/>
     </w:p>
     <w:p>
       <w:pPr>
@@ -5507,8 +5584,8 @@
           <w:lang w:val="pt-BR"/>
         </w:rPr>
       </w:pPr>
-      <w:bookmarkStart w:id="19" w:name="_Ref387953971"/>
-      <w:bookmarkStart w:id="20" w:name="_Toc391019025"/>
+      <w:bookmarkStart w:id="18" w:name="_Ref387953971"/>
+      <w:bookmarkStart w:id="19" w:name="_Toc391457395"/>
       <w:r>
         <w:rPr>
           <w:lang w:val="pt-BR"/>
@@ -5516,8 +5593,8 @@
         <w:lastRenderedPageBreak/>
         <w:t>Post aakoch merging</w:t>
       </w:r>
+      <w:bookmarkEnd w:id="18"/>
       <w:bookmarkEnd w:id="19"/>
-      <w:bookmarkEnd w:id="20"/>
     </w:p>
     <w:p>
       <w:pPr>
@@ -5531,10 +5608,10 @@
           <w:lang w:val="pt-BR"/>
         </w:rPr>
         <w:drawing>
-          <wp:inline distT="0" distB="0" distL="0" distR="0" wp14:anchorId="18DE601A" wp14:editId="2619842A">
-            <wp:extent cx="3430377" cy="1457815"/>
-            <wp:effectExtent l="0" t="0" r="0" b="9525"/>
-            <wp:docPr id="35" name="Imagem 35"/>
+          <wp:inline distT="0" distB="0" distL="0" distR="0" wp14:anchorId="3B1A4995" wp14:editId="7A85B117">
+            <wp:extent cx="6232525" cy="2647950"/>
+            <wp:effectExtent l="0" t="0" r="0" b="0"/>
+            <wp:docPr id="16" name="Imagem 16"/>
             <wp:cNvGraphicFramePr>
               <a:graphicFrameLocks xmlns:a="http://schemas.openxmlformats.org/drawingml/2006/main" noChangeAspect="1"/>
             </wp:cNvGraphicFramePr>
@@ -5542,23 +5619,36 @@
               <a:graphicData uri="http://schemas.openxmlformats.org/drawingml/2006/picture">
                 <pic:pic xmlns:pic="http://schemas.openxmlformats.org/drawingml/2006/picture">
                   <pic:nvPicPr>
-                    <pic:cNvPr id="1" name=""/>
-                    <pic:cNvPicPr/>
+                    <pic:cNvPr id="0" name="Picture 2"/>
+                    <pic:cNvPicPr>
+                      <a:picLocks noChangeAspect="1" noChangeArrowheads="1"/>
+                    </pic:cNvPicPr>
                   </pic:nvPicPr>
                   <pic:blipFill>
-                    <a:blip r:embed="rId25"/>
+                    <a:blip r:embed="rId25">
+                      <a:extLst>
+                        <a:ext uri="{28A0092B-C50C-407E-A947-70E740481C1C}">
+                          <a14:useLocalDpi xmlns:a14="http://schemas.microsoft.com/office/drawing/2010/main" val="0"/>
+                        </a:ext>
+                      </a:extLst>
+                    </a:blip>
+                    <a:srcRect/>
                     <a:stretch>
                       <a:fillRect/>
                     </a:stretch>
                   </pic:blipFill>
-                  <pic:spPr>
+                  <pic:spPr bwMode="auto">
                     <a:xfrm>
                       <a:off x="0" y="0"/>
-                      <a:ext cx="3435504" cy="1459994"/>
+                      <a:ext cx="6232525" cy="2647950"/>
                     </a:xfrm>
                     <a:prstGeom prst="rect">
                       <a:avLst/>
                     </a:prstGeom>
+                    <a:noFill/>
+                    <a:ln>
+                      <a:noFill/>
+                    </a:ln>
                   </pic:spPr>
                 </pic:pic>
               </a:graphicData>
@@ -5652,14 +5742,14 @@
       <w:pPr>
         <w:pStyle w:val="Ttulo3"/>
       </w:pPr>
-      <w:bookmarkStart w:id="21" w:name="_Ref387955990"/>
-      <w:bookmarkStart w:id="22" w:name="_Toc391019026"/>
+      <w:bookmarkStart w:id="20" w:name="_Ref387955990"/>
+      <w:bookmarkStart w:id="21" w:name="_Toc391457396"/>
       <w:r>
         <w:lastRenderedPageBreak/>
         <w:t>Post merge of adam’s commit and push to origin</w:t>
       </w:r>
+      <w:bookmarkEnd w:id="20"/>
       <w:bookmarkEnd w:id="21"/>
-      <w:bookmarkEnd w:id="22"/>
     </w:p>
     <w:p>
       <w:pPr>
@@ -5780,29 +5870,29 @@
       <w:pPr>
         <w:pStyle w:val="Ttulo2"/>
       </w:pPr>
-      <w:bookmarkStart w:id="23" w:name="_Toc391019027"/>
+      <w:bookmarkStart w:id="22" w:name="_Toc391457397"/>
       <w:r>
         <w:t>Scenario 4</w:t>
       </w:r>
+      <w:bookmarkEnd w:id="22"/>
+    </w:p>
+    <w:p>
+      <w:pPr>
+        <w:pStyle w:val="Ttulo3"/>
+      </w:pPr>
+      <w:bookmarkStart w:id="23" w:name="_Ref390957020"/>
+      <w:bookmarkStart w:id="24" w:name="_Toc391457398"/>
+      <w:r>
+        <w:t xml:space="preserve">After scottjehl’s </w:t>
+      </w:r>
+      <w:r>
+        <w:t xml:space="preserve">first </w:t>
+      </w:r>
+      <w:r>
+        <w:t>commit</w:t>
+      </w:r>
       <w:bookmarkEnd w:id="23"/>
-    </w:p>
-    <w:p>
-      <w:pPr>
-        <w:pStyle w:val="Ttulo3"/>
-      </w:pPr>
-      <w:bookmarkStart w:id="24" w:name="_Ref390957020"/>
-      <w:bookmarkStart w:id="25" w:name="_Toc391019028"/>
-      <w:r>
-        <w:t xml:space="preserve">After scottjehl’s </w:t>
-      </w:r>
-      <w:r>
-        <w:t xml:space="preserve">first </w:t>
-      </w:r>
-      <w:r>
-        <w:t>commit</w:t>
-      </w:r>
       <w:bookmarkEnd w:id="24"/>
-      <w:bookmarkEnd w:id="25"/>
     </w:p>
     <w:p>
       <w:pPr>
@@ -5965,13 +6055,13 @@
       <w:pPr>
         <w:pStyle w:val="Ttulo3"/>
       </w:pPr>
-      <w:bookmarkStart w:id="26" w:name="_Ref390960133"/>
-      <w:bookmarkStart w:id="27" w:name="_Toc391019029"/>
+      <w:bookmarkStart w:id="25" w:name="_Ref390960133"/>
+      <w:bookmarkStart w:id="26" w:name="_Toc391457399"/>
       <w:r>
         <w:t>After scottjehl’s second commit</w:t>
       </w:r>
+      <w:bookmarkEnd w:id="25"/>
       <w:bookmarkEnd w:id="26"/>
-      <w:bookmarkEnd w:id="27"/>
     </w:p>
     <w:p>
       <w:r>
@@ -6076,12 +6166,12 @@
       <w:pPr>
         <w:pStyle w:val="Ttulo3"/>
       </w:pPr>
-      <w:bookmarkStart w:id="28" w:name="_Toc391019030"/>
+      <w:bookmarkStart w:id="27" w:name="_Toc391457400"/>
       <w:r>
         <w:lastRenderedPageBreak/>
         <w:t>After scottjehl’s second merge</w:t>
       </w:r>
-      <w:bookmarkEnd w:id="28"/>
+      <w:bookmarkEnd w:id="27"/>
     </w:p>
     <w:p>
       <w:r>
@@ -6184,23 +6274,23 @@
       <w:pPr>
         <w:pStyle w:val="Ttulo2"/>
       </w:pPr>
-      <w:bookmarkStart w:id="29" w:name="_Toc391019031"/>
+      <w:bookmarkStart w:id="28" w:name="_Toc391457401"/>
       <w:r>
         <w:t>Scenario 5</w:t>
       </w:r>
+      <w:bookmarkEnd w:id="28"/>
+    </w:p>
+    <w:p>
+      <w:pPr>
+        <w:pStyle w:val="Ttulo3"/>
+      </w:pPr>
+      <w:bookmarkStart w:id="29" w:name="_Ref391017153"/>
+      <w:bookmarkStart w:id="30" w:name="_Toc391457402"/>
+      <w:r>
+        <w:t>Fork of a repository</w:t>
+      </w:r>
       <w:bookmarkEnd w:id="29"/>
-    </w:p>
-    <w:p>
-      <w:pPr>
-        <w:pStyle w:val="Ttulo3"/>
-      </w:pPr>
-      <w:bookmarkStart w:id="30" w:name="_Ref391017153"/>
-      <w:bookmarkStart w:id="31" w:name="_Toc391019032"/>
-      <w:r>
-        <w:t>Fork of a repository</w:t>
-      </w:r>
       <w:bookmarkEnd w:id="30"/>
-      <w:bookmarkEnd w:id="31"/>
     </w:p>
     <w:p>
       <w:pPr>
@@ -6385,21 +6475,21 @@
       <w:pPr>
         <w:pStyle w:val="Ttulo1"/>
       </w:pPr>
-      <w:bookmarkStart w:id="32" w:name="_Toc391019033"/>
+      <w:bookmarkStart w:id="31" w:name="_Toc391457403"/>
       <w:r>
         <w:t>Not used scenarios</w:t>
       </w:r>
+      <w:bookmarkEnd w:id="31"/>
+    </w:p>
+    <w:p>
+      <w:pPr>
+        <w:pStyle w:val="Ttulo2"/>
+      </w:pPr>
+      <w:bookmarkStart w:id="32" w:name="_Toc391457404"/>
+      <w:r>
+        <w:t>Scenario 2</w:t>
+      </w:r>
       <w:bookmarkEnd w:id="32"/>
-    </w:p>
-    <w:p>
-      <w:pPr>
-        <w:pStyle w:val="Ttulo2"/>
-      </w:pPr>
-      <w:bookmarkStart w:id="33" w:name="_Toc391019034"/>
-      <w:r>
-        <w:t>Scenario 2</w:t>
-      </w:r>
-      <w:bookmarkEnd w:id="33"/>
     </w:p>
     <w:p>
       <w:pPr>
@@ -6542,11 +6632,11 @@
       <w:pPr>
         <w:pStyle w:val="Ttulo2"/>
       </w:pPr>
-      <w:bookmarkStart w:id="34" w:name="_Toc391019035"/>
+      <w:bookmarkStart w:id="33" w:name="_Toc391457405"/>
       <w:r>
         <w:t>Scenario 3</w:t>
       </w:r>
-      <w:bookmarkEnd w:id="34"/>
+      <w:bookmarkEnd w:id="33"/>
     </w:p>
     <w:p>
       <w:pPr>
@@ -6645,11 +6735,11 @@
       <w:pPr>
         <w:pStyle w:val="Ttulo2"/>
       </w:pPr>
-      <w:bookmarkStart w:id="35" w:name="_Toc391019036"/>
+      <w:bookmarkStart w:id="34" w:name="_Toc391457406"/>
       <w:r>
         <w:t>Scenario 7</w:t>
       </w:r>
-      <w:bookmarkEnd w:id="35"/>
+      <w:bookmarkEnd w:id="34"/>
     </w:p>
     <w:p>
       <w:r>
@@ -6720,11 +6810,11 @@
       <w:pPr>
         <w:pStyle w:val="Ttulo2"/>
       </w:pPr>
-      <w:bookmarkStart w:id="36" w:name="_Toc391019037"/>
+      <w:bookmarkStart w:id="35" w:name="_Toc391457407"/>
       <w:r>
         <w:t>Scenario 8</w:t>
       </w:r>
-      <w:bookmarkEnd w:id="36"/>
+      <w:bookmarkEnd w:id="35"/>
     </w:p>
     <w:p>
       <w:r>
@@ -6800,11 +6890,11 @@
       <w:pPr>
         <w:pStyle w:val="Ttulo2"/>
       </w:pPr>
-      <w:bookmarkStart w:id="37" w:name="_Toc391019038"/>
+      <w:bookmarkStart w:id="36" w:name="_Toc391457408"/>
       <w:r>
         <w:t>Scenario 9</w:t>
       </w:r>
-      <w:bookmarkEnd w:id="37"/>
+      <w:bookmarkEnd w:id="36"/>
     </w:p>
     <w:p>
       <w:r>
@@ -6880,14 +6970,14 @@
           <w:lang w:val="pt-BR"/>
         </w:rPr>
       </w:pPr>
-      <w:bookmarkStart w:id="38" w:name="_Toc391019039"/>
+      <w:bookmarkStart w:id="37" w:name="_Toc391457409"/>
       <w:r>
         <w:rPr>
           <w:lang w:val="pt-BR"/>
         </w:rPr>
         <w:t>Scenario 10</w:t>
       </w:r>
-      <w:bookmarkEnd w:id="38"/>
+      <w:bookmarkEnd w:id="37"/>
     </w:p>
     <w:p>
       <w:pPr>
@@ -7152,7 +7242,7 @@
             <w:noProof/>
             <w:lang w:val="pt-BR"/>
           </w:rPr>
-          <w:t>16</w:t>
+          <w:t>9</w:t>
         </w:r>
         <w:r>
           <w:fldChar w:fldCharType="end"/>
@@ -7160,21 +7250,11 @@
         <w:r>
           <w:t xml:space="preserve"> de </w:t>
         </w:r>
-        <w:r>
-          <w:fldChar w:fldCharType="begin"/>
-        </w:r>
-        <w:r>
-          <w:instrText xml:space="preserve"> DOCPROPERTY  Pages  \* MERGEFORMAT </w:instrText>
-        </w:r>
-        <w:r>
-          <w:fldChar w:fldCharType="separate"/>
-        </w:r>
-        <w:r>
-          <w:t>11</w:t>
-        </w:r>
-        <w:r>
-          <w:fldChar w:fldCharType="end"/>
-        </w:r>
+        <w:fldSimple w:instr=" DOCPROPERTY  Pages  \* MERGEFORMAT ">
+          <w:r>
+            <w:t>11</w:t>
+          </w:r>
+        </w:fldSimple>
       </w:p>
     </w:sdtContent>
   </w:sdt>
@@ -10197,7 +10277,7 @@
 </file>
 
 <file path=customXml/itemProps1.xml><?xml version="1.0" encoding="utf-8"?>
-<ds:datastoreItem xmlns:ds="http://schemas.openxmlformats.org/officeDocument/2006/customXml" ds:itemID="{7422A6BF-1523-4394-BD75-95C814B5A3C1}">
+<ds:datastoreItem xmlns:ds="http://schemas.openxmlformats.org/officeDocument/2006/customXml" ds:itemID="{88C0D993-C6BF-47E3-9EA2-E919972AD110}">
   <ds:schemaRefs>
     <ds:schemaRef ds:uri="http://schemas.openxmlformats.org/officeDocument/2006/bibliography"/>
   </ds:schemaRefs>

</xml_diff>

<commit_message>
Inclusão de artefatos da avaliação da abordagem.
</commit_message>
<xml_diff>
--- a/Avaliação/EvaluationProcedure.docx
+++ b/Avaliação/EvaluationProcedure.docx
@@ -2394,7 +2394,6 @@
       </w:pPr>
       <w:bookmarkStart w:id="0" w:name="_Toc391457380"/>
       <w:r>
-        <w:lastRenderedPageBreak/>
         <w:t>Preparation</w:t>
       </w:r>
       <w:bookmarkEnd w:id="0"/>
@@ -2872,7 +2871,6 @@
           <w:noProof/>
           <w:lang w:val="pt-BR"/>
         </w:rPr>
-        <w:lastRenderedPageBreak/>
         <w:drawing>
           <wp:inline distT="0" distB="0" distL="0" distR="0" wp14:anchorId="36928B5A" wp14:editId="2EF8D3D0">
             <wp:extent cx="4397024" cy="1154756"/>
@@ -2963,7 +2961,13 @@
         <w:spacing w:before="240"/>
       </w:pPr>
       <w:r>
-        <w:t>pushtoRep central-repo 6a0942c9d5bbcc7eb6b953b8d7191b7bbd1e669f master</w:t>
+        <w:t xml:space="preserve">pushtoRep </w:t>
+      </w:r>
+      <w:r>
+        <w:t>central</w:t>
+      </w:r>
+      <w:r>
+        <w:t>-repo 6a0942c9d5bbcc7eb6b953b8d7191b7bbd1e669f master</w:t>
       </w:r>
       <w:r>
         <w:t xml:space="preserve"> (20/6/2010 2:29)</w:t>
@@ -3113,19 +3117,24 @@
         <w:fldChar w:fldCharType="separate"/>
       </w:r>
       <w:r>
-        <w:t>4.1</w:t>
+        <w:t>4.1.1</w:t>
+      </w:r>
+      <w:r>
+        <w:fldChar w:fldCharType="end"/>
       </w:r>
       <w:r>
         <w:t>.</w:t>
       </w:r>
       <w:r>
-        <w:t>1</w:t>
-      </w:r>
-      <w:r>
-        <w:fldChar w:fldCharType="end"/>
-      </w:r>
-      <w:r>
-        <w:t>.</w:t>
+        <w:t xml:space="preserve">   </w:t>
+      </w:r>
+      <w:r>
+        <w:rPr>
+          <w:b/>
+          <w:color w:val="FF0000"/>
+          <w:sz w:val="28"/>
+        </w:rPr>
+        <w:t>REPOS_1</w:t>
       </w:r>
     </w:p>
     <w:p>
@@ -3254,6 +3263,17 @@
       <w:r>
         <w:t>.</w:t>
       </w:r>
+      <w:r>
+        <w:t xml:space="preserve">  </w:t>
+      </w:r>
+      <w:r>
+        <w:rPr>
+          <w:b/>
+          <w:color w:val="FF0000"/>
+          <w:sz w:val="28"/>
+        </w:rPr>
+        <w:t>REPOS_2</w:t>
+      </w:r>
     </w:p>
     <w:p>
       <w:pPr>
@@ -3372,7 +3392,13 @@
         <w:fldChar w:fldCharType="separate"/>
       </w:r>
       <w:r>
-        <w:t>Após merge de aakoch</w:t>
+        <w:t xml:space="preserve">Após </w:t>
+      </w:r>
+      <w:r>
+        <w:t>m</w:t>
+      </w:r>
+      <w:r>
+        <w:t>erge de aakoch</w:t>
       </w:r>
       <w:r>
         <w:fldChar w:fldCharType="end"/>
@@ -3498,7 +3524,6 @@
         <w:rPr>
           <w:lang w:val="pt-BR"/>
         </w:rPr>
-        <w:lastRenderedPageBreak/>
         <w:t>jeresig: git push origin</w:t>
       </w:r>
     </w:p>
@@ -3969,7 +3994,6 @@
         </w:numPr>
       </w:pPr>
       <w:r>
-        <w:lastRenderedPageBreak/>
         <w:t>scottjehl tries to push changes at 13/1/2011, has newer commits</w:t>
       </w:r>
     </w:p>
@@ -4442,7 +4466,6 @@
         </w:numPr>
       </w:pPr>
       <w:r>
-        <w:lastRenderedPageBreak/>
         <w:t xml:space="preserve">mkdir </w:t>
       </w:r>
       <w:r>
@@ -4846,7 +4869,6 @@
           <w:noProof/>
           <w:lang w:val="pt-BR"/>
         </w:rPr>
-        <w:lastRenderedPageBreak/>
         <w:drawing>
           <wp:inline distT="0" distB="0" distL="0" distR="0" wp14:anchorId="30AF97F7" wp14:editId="5B65BBDD">
             <wp:extent cx="4556098" cy="726827"/>
@@ -5134,7 +5156,6 @@
           <w:noProof/>
           <w:lang w:val="pt-BR"/>
         </w:rPr>
-        <w:lastRenderedPageBreak/>
         <w:drawing>
           <wp:inline distT="0" distB="0" distL="0" distR="0">
             <wp:extent cx="4429125" cy="2695575"/>
@@ -5400,7 +5421,6 @@
           <w:noProof/>
           <w:lang w:val="pt-BR"/>
         </w:rPr>
-        <w:lastRenderedPageBreak/>
         <w:drawing>
           <wp:inline distT="0" distB="0" distL="0" distR="0" wp14:anchorId="584A4625" wp14:editId="3471E09E">
             <wp:extent cx="6290945" cy="2602230"/>
@@ -5586,11 +5606,12 @@
       </w:pPr>
       <w:bookmarkStart w:id="18" w:name="_Ref387953971"/>
       <w:bookmarkStart w:id="19" w:name="_Toc391457395"/>
-      <w:r>
-        <w:rPr>
-          <w:lang w:val="pt-BR"/>
-        </w:rPr>
-        <w:lastRenderedPageBreak/>
+      <w:bookmarkStart w:id="20" w:name="_GoBack"/>
+      <w:bookmarkEnd w:id="20"/>
+      <w:r>
+        <w:rPr>
+          <w:lang w:val="pt-BR"/>
+        </w:rPr>
         <w:t>Post aakoch merging</w:t>
       </w:r>
       <w:bookmarkEnd w:id="18"/>
@@ -5742,14 +5763,13 @@
       <w:pPr>
         <w:pStyle w:val="Ttulo3"/>
       </w:pPr>
-      <w:bookmarkStart w:id="20" w:name="_Ref387955990"/>
-      <w:bookmarkStart w:id="21" w:name="_Toc391457396"/>
-      <w:r>
-        <w:lastRenderedPageBreak/>
+      <w:bookmarkStart w:id="21" w:name="_Ref387955990"/>
+      <w:bookmarkStart w:id="22" w:name="_Toc391457396"/>
+      <w:r>
         <w:t>Post merge of adam’s commit and push to origin</w:t>
       </w:r>
-      <w:bookmarkEnd w:id="20"/>
       <w:bookmarkEnd w:id="21"/>
+      <w:bookmarkEnd w:id="22"/>
     </w:p>
     <w:p>
       <w:pPr>
@@ -5870,18 +5890,18 @@
       <w:pPr>
         <w:pStyle w:val="Ttulo2"/>
       </w:pPr>
-      <w:bookmarkStart w:id="22" w:name="_Toc391457397"/>
+      <w:bookmarkStart w:id="23" w:name="_Toc391457397"/>
       <w:r>
         <w:t>Scenario 4</w:t>
       </w:r>
-      <w:bookmarkEnd w:id="22"/>
+      <w:bookmarkEnd w:id="23"/>
     </w:p>
     <w:p>
       <w:pPr>
         <w:pStyle w:val="Ttulo3"/>
       </w:pPr>
-      <w:bookmarkStart w:id="23" w:name="_Ref390957020"/>
-      <w:bookmarkStart w:id="24" w:name="_Toc391457398"/>
+      <w:bookmarkStart w:id="24" w:name="_Ref390957020"/>
+      <w:bookmarkStart w:id="25" w:name="_Toc391457398"/>
       <w:r>
         <w:t xml:space="preserve">After scottjehl’s </w:t>
       </w:r>
@@ -5891,8 +5911,8 @@
       <w:r>
         <w:t>commit</w:t>
       </w:r>
-      <w:bookmarkEnd w:id="23"/>
       <w:bookmarkEnd w:id="24"/>
+      <w:bookmarkEnd w:id="25"/>
     </w:p>
     <w:p>
       <w:pPr>
@@ -6013,7 +6033,6 @@
           <w:noProof/>
           <w:lang w:val="pt-BR"/>
         </w:rPr>
-        <w:lastRenderedPageBreak/>
         <w:drawing>
           <wp:inline distT="0" distB="0" distL="0" distR="0" wp14:anchorId="699E90F8" wp14:editId="032C6E63">
             <wp:extent cx="4781005" cy="2240900"/>
@@ -6055,13 +6074,13 @@
       <w:pPr>
         <w:pStyle w:val="Ttulo3"/>
       </w:pPr>
-      <w:bookmarkStart w:id="25" w:name="_Ref390960133"/>
-      <w:bookmarkStart w:id="26" w:name="_Toc391457399"/>
+      <w:bookmarkStart w:id="26" w:name="_Ref390960133"/>
+      <w:bookmarkStart w:id="27" w:name="_Toc391457399"/>
       <w:r>
         <w:t>After scottjehl’s second commit</w:t>
       </w:r>
-      <w:bookmarkEnd w:id="25"/>
       <w:bookmarkEnd w:id="26"/>
+      <w:bookmarkEnd w:id="27"/>
     </w:p>
     <w:p>
       <w:r>
@@ -6166,12 +6185,11 @@
       <w:pPr>
         <w:pStyle w:val="Ttulo3"/>
       </w:pPr>
-      <w:bookmarkStart w:id="27" w:name="_Toc391457400"/>
-      <w:r>
-        <w:lastRenderedPageBreak/>
+      <w:bookmarkStart w:id="28" w:name="_Toc391457400"/>
+      <w:r>
         <w:t>After scottjehl’s second merge</w:t>
       </w:r>
-      <w:bookmarkEnd w:id="27"/>
+      <w:bookmarkEnd w:id="28"/>
     </w:p>
     <w:p>
       <w:r>
@@ -6274,23 +6292,23 @@
       <w:pPr>
         <w:pStyle w:val="Ttulo2"/>
       </w:pPr>
-      <w:bookmarkStart w:id="28" w:name="_Toc391457401"/>
+      <w:bookmarkStart w:id="29" w:name="_Toc391457401"/>
       <w:r>
         <w:t>Scenario 5</w:t>
       </w:r>
-      <w:bookmarkEnd w:id="28"/>
+      <w:bookmarkEnd w:id="29"/>
     </w:p>
     <w:p>
       <w:pPr>
         <w:pStyle w:val="Ttulo3"/>
       </w:pPr>
-      <w:bookmarkStart w:id="29" w:name="_Ref391017153"/>
-      <w:bookmarkStart w:id="30" w:name="_Toc391457402"/>
+      <w:bookmarkStart w:id="30" w:name="_Ref391017153"/>
+      <w:bookmarkStart w:id="31" w:name="_Toc391457402"/>
       <w:r>
         <w:t>Fork of a repository</w:t>
       </w:r>
-      <w:bookmarkEnd w:id="29"/>
       <w:bookmarkEnd w:id="30"/>
+      <w:bookmarkEnd w:id="31"/>
     </w:p>
     <w:p>
       <w:pPr>
@@ -6390,7 +6408,6 @@
           <w:noProof/>
           <w:lang w:val="pt-BR"/>
         </w:rPr>
-        <w:lastRenderedPageBreak/>
         <w:drawing>
           <wp:inline distT="0" distB="0" distL="0" distR="0" wp14:anchorId="0716FEA4" wp14:editId="14560600">
             <wp:extent cx="3150761" cy="797613"/>
@@ -6475,21 +6492,21 @@
       <w:pPr>
         <w:pStyle w:val="Ttulo1"/>
       </w:pPr>
-      <w:bookmarkStart w:id="31" w:name="_Toc391457403"/>
+      <w:bookmarkStart w:id="32" w:name="_Toc391457403"/>
       <w:r>
         <w:t>Not used scenarios</w:t>
       </w:r>
-      <w:bookmarkEnd w:id="31"/>
+      <w:bookmarkEnd w:id="32"/>
     </w:p>
     <w:p>
       <w:pPr>
         <w:pStyle w:val="Ttulo2"/>
       </w:pPr>
-      <w:bookmarkStart w:id="32" w:name="_Toc391457404"/>
+      <w:bookmarkStart w:id="33" w:name="_Toc391457404"/>
       <w:r>
         <w:t>Scenario 2</w:t>
       </w:r>
-      <w:bookmarkEnd w:id="32"/>
+      <w:bookmarkEnd w:id="33"/>
     </w:p>
     <w:p>
       <w:pPr>
@@ -6632,11 +6649,11 @@
       <w:pPr>
         <w:pStyle w:val="Ttulo2"/>
       </w:pPr>
-      <w:bookmarkStart w:id="33" w:name="_Toc391457405"/>
+      <w:bookmarkStart w:id="34" w:name="_Toc391457405"/>
       <w:r>
         <w:t>Scenario 3</w:t>
       </w:r>
-      <w:bookmarkEnd w:id="33"/>
+      <w:bookmarkEnd w:id="34"/>
     </w:p>
     <w:p>
       <w:pPr>
@@ -6735,11 +6752,11 @@
       <w:pPr>
         <w:pStyle w:val="Ttulo2"/>
       </w:pPr>
-      <w:bookmarkStart w:id="34" w:name="_Toc391457406"/>
+      <w:bookmarkStart w:id="35" w:name="_Toc391457406"/>
       <w:r>
         <w:t>Scenario 7</w:t>
       </w:r>
-      <w:bookmarkEnd w:id="34"/>
+      <w:bookmarkEnd w:id="35"/>
     </w:p>
     <w:p>
       <w:r>
@@ -6768,7 +6785,6 @@
           <w:noProof/>
           <w:lang w:val="pt-BR"/>
         </w:rPr>
-        <w:lastRenderedPageBreak/>
         <w:drawing>
           <wp:inline distT="0" distB="0" distL="0" distR="0" wp14:anchorId="27D040D7" wp14:editId="7B544787">
             <wp:extent cx="4293705" cy="858914"/>
@@ -6810,11 +6826,11 @@
       <w:pPr>
         <w:pStyle w:val="Ttulo2"/>
       </w:pPr>
-      <w:bookmarkStart w:id="35" w:name="_Toc391457407"/>
+      <w:bookmarkStart w:id="36" w:name="_Toc391457407"/>
       <w:r>
         <w:t>Scenario 8</w:t>
       </w:r>
-      <w:bookmarkEnd w:id="35"/>
+      <w:bookmarkEnd w:id="36"/>
     </w:p>
     <w:p>
       <w:r>
@@ -6890,11 +6906,11 @@
       <w:pPr>
         <w:pStyle w:val="Ttulo2"/>
       </w:pPr>
-      <w:bookmarkStart w:id="36" w:name="_Toc391457408"/>
+      <w:bookmarkStart w:id="37" w:name="_Toc391457408"/>
       <w:r>
         <w:t>Scenario 9</w:t>
       </w:r>
-      <w:bookmarkEnd w:id="36"/>
+      <w:bookmarkEnd w:id="37"/>
     </w:p>
     <w:p>
       <w:r>
@@ -6970,14 +6986,14 @@
           <w:lang w:val="pt-BR"/>
         </w:rPr>
       </w:pPr>
-      <w:bookmarkStart w:id="37" w:name="_Toc391457409"/>
+      <w:bookmarkStart w:id="38" w:name="_Toc391457409"/>
       <w:r>
         <w:rPr>
           <w:lang w:val="pt-BR"/>
         </w:rPr>
         <w:t>Scenario 10</w:t>
       </w:r>
-      <w:bookmarkEnd w:id="37"/>
+      <w:bookmarkEnd w:id="38"/>
     </w:p>
     <w:p>
       <w:pPr>
@@ -7070,7 +7086,6 @@
           <w:noProof/>
           <w:lang w:val="pt-BR"/>
         </w:rPr>
-        <w:lastRenderedPageBreak/>
         <w:drawing>
           <wp:inline distT="0" distB="0" distL="0" distR="0" wp14:anchorId="5A276731" wp14:editId="34AEBB5D">
             <wp:extent cx="4635611" cy="732504"/>
@@ -7242,7 +7257,7 @@
             <w:noProof/>
             <w:lang w:val="pt-BR"/>
           </w:rPr>
-          <w:t>9</w:t>
+          <w:t>1</w:t>
         </w:r>
         <w:r>
           <w:fldChar w:fldCharType="end"/>
@@ -7250,11 +7265,21 @@
         <w:r>
           <w:t xml:space="preserve"> de </w:t>
         </w:r>
-        <w:fldSimple w:instr=" DOCPROPERTY  Pages  \* MERGEFORMAT ">
-          <w:r>
-            <w:t>11</w:t>
-          </w:r>
-        </w:fldSimple>
+        <w:r>
+          <w:fldChar w:fldCharType="begin"/>
+        </w:r>
+        <w:r>
+          <w:instrText xml:space="preserve"> DOCPROPERTY  Pages  \* MERGEFORMAT </w:instrText>
+        </w:r>
+        <w:r>
+          <w:fldChar w:fldCharType="separate"/>
+        </w:r>
+        <w:r>
+          <w:t>11</w:t>
+        </w:r>
+        <w:r>
+          <w:fldChar w:fldCharType="end"/>
+        </w:r>
       </w:p>
     </w:sdtContent>
   </w:sdt>
@@ -9588,7 +9613,6 @@
       <w:lang w:eastAsia="pt-BR"/>
     </w:rPr>
     <w:tblPr>
-      <w:tblInd w:w="0" w:type="dxa"/>
       <w:tblBorders>
         <w:top w:val="single" w:sz="4" w:space="0" w:color="auto"/>
         <w:left w:val="single" w:sz="4" w:space="0" w:color="auto"/>
@@ -9597,12 +9621,6 @@
         <w:insideH w:val="single" w:sz="4" w:space="0" w:color="auto"/>
         <w:insideV w:val="single" w:sz="4" w:space="0" w:color="auto"/>
       </w:tblBorders>
-      <w:tblCellMar>
-        <w:top w:w="0" w:type="dxa"/>
-        <w:left w:w="108" w:type="dxa"/>
-        <w:bottom w:w="0" w:type="dxa"/>
-        <w:right w:w="108" w:type="dxa"/>
-      </w:tblCellMar>
     </w:tblPr>
   </w:style>
   <w:style w:type="paragraph" w:customStyle="1" w:styleId="Text">
@@ -9859,16 +9877,9 @@
       <w:lang w:val="en-US"/>
     </w:rPr>
     <w:tblPr>
-      <w:tblInd w:w="0" w:type="dxa"/>
       <w:tblBorders>
         <w:insideH w:val="single" w:sz="4" w:space="0" w:color="auto"/>
       </w:tblBorders>
-      <w:tblCellMar>
-        <w:top w:w="0" w:type="dxa"/>
-        <w:left w:w="108" w:type="dxa"/>
-        <w:bottom w:w="0" w:type="dxa"/>
-        <w:right w:w="108" w:type="dxa"/>
-      </w:tblCellMar>
     </w:tblPr>
     <w:tblStylePr w:type="firstRow">
       <w:tblPr/>
@@ -10277,7 +10288,7 @@
 </file>
 
 <file path=customXml/itemProps1.xml><?xml version="1.0" encoding="utf-8"?>
-<ds:datastoreItem xmlns:ds="http://schemas.openxmlformats.org/officeDocument/2006/customXml" ds:itemID="{88C0D993-C6BF-47E3-9EA2-E919972AD110}">
+<ds:datastoreItem xmlns:ds="http://schemas.openxmlformats.org/officeDocument/2006/customXml" ds:itemID="{DCAE0623-99DB-4E6D-90F2-D2378088CA80}">
   <ds:schemaRefs>
     <ds:schemaRef ds:uri="http://schemas.openxmlformats.org/officeDocument/2006/bibliography"/>
   </ds:schemaRefs>

</xml_diff>